<commit_message>
Revise resume.pdf to enhance content clarity and structure; updated summary and experience sections for improved presentation.
</commit_message>
<xml_diff>
--- a/assets/files/resume.docx
+++ b/assets/files/resume.docx
@@ -181,15 +181,7 @@
         <w:t xml:space="preserve"> platform</w:t>
       </w:r>
       <w:r>
-        <w:t xml:space="preserve"> </w:t>
-      </w:r>
-      <w:proofErr w:type="gramStart"/>
-      <w:r>
-        <w:t>integration</w:t>
-      </w:r>
-      <w:proofErr w:type="gramEnd"/>
-      <w:r>
-        <w:t xml:space="preserve"> best practices.</w:t>
+        <w:t xml:space="preserve"> integration best practices.</w:t>
       </w:r>
     </w:p>
     <w:p>

</xml_diff>